<commit_message>
update final section of document and mid project preview ppt
</commit_message>
<xml_diff>
--- a/Document/mid-project review-updated.docx
+++ b/Document/mid-project review-updated.docx
@@ -839,6 +839,7 @@
     <w:p>
       <w:pPr>
         <w:ind w:left="870"/>
+        <w:jc w:val="both"/>
         <w:rPr>
           <w:rFonts w:cstheme="minorHAnsi"/>
           <w:color w:val="000000" w:themeColor="text1"/>
@@ -870,6 +871,7 @@
     <w:p>
       <w:pPr>
         <w:ind w:left="870"/>
+        <w:jc w:val="both"/>
         <w:rPr>
           <w:rFonts w:cstheme="minorHAnsi"/>
           <w:color w:val="000000" w:themeColor="text1"/>
@@ -900,6 +902,7 @@
     <w:p>
       <w:pPr>
         <w:ind w:left="870"/>
+        <w:jc w:val="both"/>
         <w:rPr>
           <w:rFonts w:cstheme="minorHAnsi"/>
           <w:color w:val="000000" w:themeColor="text1"/>
@@ -935,58 +938,35 @@
     <w:p>
       <w:pPr>
         <w:ind w:left="870"/>
+        <w:jc w:val="both"/>
         <w:rPr>
           <w:rFonts w:cstheme="minorHAnsi"/>
-          <w:noProof w:val="0"/>
-          <w:lang w:val="en-US"/>
+          <w:color w:val="000000" w:themeColor="text1"/>
         </w:rPr>
       </w:pPr>
       <w:r>
         <w:rPr>
           <w:rFonts w:cstheme="minorHAnsi"/>
-        </w:rPr>
-        <w:t xml:space="preserve">The team will study and analyze and further define the specifications of the case study application, identify and document all the actors, data usage situations and security requirements, and then recommend suitable data security solutions to best meet the complex </w:t>
-      </w:r>
-      <w:r>
+          <w:color w:val="000000" w:themeColor="text1"/>
+        </w:rPr>
+        <w:t xml:space="preserve">The team will study and analyze and further define the specifications of the case study application, identify and document all the actors, data usage situations and security requirements, and then recommend suitable data security solutions to best meet the complex requirements. This can include public key encryption, certificate and / or block chain techniques. The team should build an independent prototype to demonstrate the setup, configuration and functionality of the security features. This can be done on an independent demonstration platform and does not need to focus on user interface or actual application usability aspects. </w:t>
+      </w:r>
+    </w:p>
+    <w:p>
+      <w:pPr>
+        <w:ind w:left="870"/>
+        <w:jc w:val="both"/>
         <w:rPr>
           <w:rFonts w:cstheme="minorHAnsi"/>
-          <w:lang w:val="en-US"/>
-        </w:rPr>
-        <w:t>requirements</w:t>
-      </w:r>
+          <w:color w:val="000000" w:themeColor="text1"/>
+        </w:rPr>
+      </w:pPr>
       <w:r>
         <w:rPr>
           <w:rFonts w:cstheme="minorHAnsi"/>
-        </w:rPr>
-        <w:t xml:space="preserve">. This can include public key encryption, certificate and / or block chain techniques. The team should build an independent prototype to demonstrate the setup, configuration and functionality of the security features. This can be done on an independent demonstration platform and does not need to focus on user interface or actual application usability aspects. </w:t>
-      </w:r>
-    </w:p>
-    <w:p>
-      <w:pPr>
-        <w:ind w:left="870"/>
-        <w:rPr>
-          <w:rFonts w:cstheme="minorHAnsi"/>
-          <w:lang w:val="en-US"/>
-        </w:rPr>
-      </w:pPr>
-      <w:r>
-        <w:rPr>
-          <w:rFonts w:cstheme="minorHAnsi"/>
-        </w:rPr>
-        <w:t xml:space="preserve">The application in question is an in-job-skills assessment solution which has many independent data creators, holders, validators and signers. The solution will need to enable the </w:t>
-      </w:r>
-      <w:r>
-        <w:rPr>
-          <w:rFonts w:cstheme="minorHAnsi"/>
-          <w:lang w:val="en-US"/>
-        </w:rPr>
-        <w:t>distribution</w:t>
-      </w:r>
-      <w:r>
-        <w:rPr>
-          <w:rFonts w:cstheme="minorHAnsi"/>
-        </w:rPr>
-        <w:t xml:space="preserve"> of learning badges and maintain their qualities and trust. The team should explore the use of existing learning badge solutions and protocols to see how they can be integrated in the solution</w:t>
+          <w:color w:val="000000" w:themeColor="text1"/>
+        </w:rPr>
+        <w:t>The application in question is an in-job-skills assessment solution which has many independent data creators, holders, validators and signers. The solution will need to enable the distribution of learning badges and maintain their qualities and trust. The team should explore the use of existing learning badge solutions and protocols to see how they can be integrated in the solution</w:t>
       </w:r>
     </w:p>
     <w:p>
@@ -1036,19 +1016,17 @@
     </w:p>
     <w:p>
       <w:pPr>
-        <w:pStyle w:val="oancuaDanhsach"/>
-        <w:spacing w:line="360" w:lineRule="auto"/>
         <w:ind w:left="870"/>
+        <w:jc w:val="both"/>
         <w:rPr>
           <w:rFonts w:cstheme="minorHAnsi"/>
-          <w:noProof w:val="0"/>
-          <w:shd w:val="clear" w:color="auto" w:fill="D9D9D9"/>
-          <w:lang w:val="en-US"/>
+          <w:color w:val="000000" w:themeColor="text1"/>
         </w:rPr>
       </w:pPr>
       <w:r>
         <w:rPr>
           <w:rFonts w:cstheme="minorHAnsi"/>
+          <w:color w:val="000000" w:themeColor="text1"/>
         </w:rPr>
         <w:t>To have an application that can capture the data of trainees in the training course and prove that trainees are able to do the task afterwards. And also, this application can use have multi-source feedback (360 degrees evaluation) for assessing trainees in order to know their competence and have further training plan provided to improve trainees’ skills.</w:t>
       </w:r>
@@ -1068,9 +1046,30 @@
         <w:rPr>
           <w:lang w:val="en-US"/>
         </w:rPr>
-        <w:lastRenderedPageBreak/>
         <w:t>Scope</w:t>
       </w:r>
+    </w:p>
+    <w:p>
+      <w:pPr>
+        <w:ind w:left="870"/>
+        <w:jc w:val="both"/>
+        <w:rPr>
+          <w:rFonts w:cstheme="minorHAnsi"/>
+          <w:color w:val="000000" w:themeColor="text1"/>
+        </w:rPr>
+      </w:pPr>
+      <w:r>
+        <w:rPr>
+          <w:rFonts w:cstheme="minorHAnsi"/>
+          <w:color w:val="000000" w:themeColor="text1"/>
+        </w:rPr>
+        <w:t>This project aims to have a security module integrated with the application. This security module can be used for encrypting data being created and used during its lifecycle in order prevent the data being stolen by the middle-man.</w:t>
+      </w:r>
+    </w:p>
+    <w:p>
+      <w:pPr>
+        <w:ind w:left="1260"/>
+      </w:pPr>
     </w:p>
     <w:p>
       <w:pPr>
@@ -1092,18 +1091,460 @@
     </w:p>
     <w:p>
       <w:pPr>
+        <w:ind w:left="1260"/>
+        <w:jc w:val="both"/>
+        <w:rPr>
+          <w:rFonts w:cstheme="minorHAnsi"/>
+          <w:color w:val="000000" w:themeColor="text1"/>
+        </w:rPr>
+      </w:pPr>
+      <w:r>
+        <w:rPr>
+          <w:rFonts w:cstheme="minorHAnsi"/>
+          <w:color w:val="000000" w:themeColor="text1"/>
+        </w:rPr>
+        <w:t>Waterfall has been chosen as primary developed methodology for the purpose of analyzing the project.</w:t>
+      </w:r>
+    </w:p>
+    <w:p>
+      <w:pPr>
+        <w:ind w:left="1260"/>
+        <w:jc w:val="both"/>
+        <w:rPr>
+          <w:rFonts w:cstheme="minorHAnsi"/>
+          <w:color w:val="000000" w:themeColor="text1"/>
+        </w:rPr>
+      </w:pPr>
+      <w:r>
+        <w:rPr>
+          <w:rFonts w:cstheme="minorHAnsi"/>
+          <w:color w:val="000000" w:themeColor="text1"/>
+        </w:rPr>
+        <w:t xml:space="preserve">The project progress will use some scales of Waterfall because first sections of the project are suitable with Waterfall. </w:t>
+      </w:r>
+    </w:p>
+    <w:p>
+      <w:pPr>
+        <w:ind w:left="1260"/>
+        <w:jc w:val="both"/>
+        <w:rPr>
+          <w:rFonts w:cstheme="minorHAnsi"/>
+          <w:color w:val="000000" w:themeColor="text1"/>
+        </w:rPr>
+      </w:pPr>
+      <w:r>
+        <w:rPr>
+          <w:rFonts w:cstheme="minorHAnsi"/>
+          <w:color w:val="000000" w:themeColor="text1"/>
+        </w:rPr>
+        <w:t xml:space="preserve">  The reasons why it is suitable are:</w:t>
+      </w:r>
+    </w:p>
+    <w:p>
+      <w:pPr>
+        <w:ind w:left="1260"/>
+        <w:jc w:val="both"/>
+        <w:rPr>
+          <w:rFonts w:cstheme="minorHAnsi"/>
+          <w:color w:val="000000" w:themeColor="text1"/>
+        </w:rPr>
+      </w:pPr>
+      <w:r>
+        <w:rPr>
+          <w:rFonts w:cstheme="minorHAnsi"/>
+          <w:color w:val="000000" w:themeColor="text1"/>
+        </w:rPr>
+        <w:t>Waterfall is about analyzing the requirement, researching any possible solution and documenting the project progression. Those steps are essential to develop the project in good order.</w:t>
+      </w:r>
+    </w:p>
+    <w:p>
+      <w:pPr>
+        <w:ind w:left="1260"/>
+        <w:jc w:val="both"/>
+        <w:rPr>
+          <w:rFonts w:cstheme="minorHAnsi"/>
+          <w:color w:val="000000" w:themeColor="text1"/>
+        </w:rPr>
+      </w:pPr>
+      <w:r>
+        <w:rPr>
+          <w:rFonts w:cstheme="minorHAnsi"/>
+          <w:color w:val="000000" w:themeColor="text1"/>
+        </w:rPr>
+        <w:t>Furthermore, meetings which are daily, planning, review, retrospective make it possible to measure individual productivity and develop individual skills. This leads to the improvement in the skills and performance of each of team members in the long run.</w:t>
+      </w:r>
+    </w:p>
+    <w:p>
+      <w:pPr>
+        <w:ind w:left="1260"/>
+        <w:jc w:val="both"/>
+        <w:rPr>
+          <w:rFonts w:cstheme="minorHAnsi"/>
+          <w:color w:val="000000" w:themeColor="text1"/>
+        </w:rPr>
+      </w:pPr>
+      <w:r>
+        <w:rPr>
+          <w:rFonts w:cstheme="minorHAnsi"/>
+          <w:color w:val="000000" w:themeColor="text1"/>
+        </w:rPr>
+        <w:t>Since our team only handle the documentation and research a flawless solution, technically we do not cross in the complex tasks to develop the product for client. In conclusion, SCRUM methodology do not need to be carried out in the whole progress.</w:t>
+      </w:r>
+    </w:p>
+    <w:p>
+      <w:pPr>
+        <w:ind w:left="870"/>
+      </w:pPr>
+    </w:p>
+    <w:p>
+      <w:pPr>
         <w:pStyle w:val="u2"/>
-        <w:ind w:left="870"/>
-        <w:rPr>
-          <w:lang w:val="en-US"/>
-        </w:rPr>
-      </w:pPr>
-      <w:r>
-        <w:rPr>
-          <w:lang w:val="en-US"/>
-        </w:rPr>
-        <w:t>3.4 Milestones and deliverables</w:t>
-      </w:r>
+        <w:numPr>
+          <w:ilvl w:val="1"/>
+          <w:numId w:val="1"/>
+        </w:numPr>
+        <w:rPr>
+          <w:lang w:val="en-US"/>
+        </w:rPr>
+      </w:pPr>
+      <w:r>
+        <w:rPr>
+          <w:lang w:val="en-US"/>
+        </w:rPr>
+        <w:t>Milestones and deliverables</w:t>
+      </w:r>
+    </w:p>
+    <w:p>
+      <w:pPr>
+        <w:pStyle w:val="u2"/>
+        <w:numPr>
+          <w:ilvl w:val="2"/>
+          <w:numId w:val="1"/>
+        </w:numPr>
+        <w:rPr>
+          <w:lang w:val="en-US"/>
+        </w:rPr>
+      </w:pPr>
+      <w:r>
+        <w:rPr>
+          <w:lang w:val="en-US"/>
+        </w:rPr>
+        <w:t>Milestones</w:t>
+      </w:r>
+    </w:p>
+    <w:p>
+      <w:pPr>
+        <w:pStyle w:val="oancuaDanhsach"/>
+        <w:numPr>
+          <w:ilvl w:val="0"/>
+          <w:numId w:val="22"/>
+        </w:numPr>
+        <w:jc w:val="both"/>
+        <w:rPr>
+          <w:rFonts w:cstheme="minorHAnsi"/>
+          <w:color w:val="000000" w:themeColor="text1"/>
+        </w:rPr>
+      </w:pPr>
+      <w:r>
+        <w:rPr>
+          <w:rFonts w:cstheme="minorHAnsi"/>
+          <w:color w:val="000000" w:themeColor="text1"/>
+        </w:rPr>
+        <w:t>Proposal: 4/10/2018</w:t>
+      </w:r>
+    </w:p>
+    <w:p>
+      <w:pPr>
+        <w:pStyle w:val="oancuaDanhsach"/>
+        <w:numPr>
+          <w:ilvl w:val="0"/>
+          <w:numId w:val="22"/>
+        </w:numPr>
+        <w:jc w:val="both"/>
+        <w:rPr>
+          <w:rFonts w:cstheme="minorHAnsi"/>
+          <w:color w:val="000000" w:themeColor="text1"/>
+        </w:rPr>
+      </w:pPr>
+      <w:r>
+        <w:rPr>
+          <w:rFonts w:cstheme="minorHAnsi"/>
+          <w:color w:val="000000" w:themeColor="text1"/>
+        </w:rPr>
+        <w:t>Business process document: 11/10/2018</w:t>
+      </w:r>
+    </w:p>
+    <w:p>
+      <w:pPr>
+        <w:pStyle w:val="oancuaDanhsach"/>
+        <w:numPr>
+          <w:ilvl w:val="0"/>
+          <w:numId w:val="22"/>
+        </w:numPr>
+        <w:jc w:val="both"/>
+        <w:rPr>
+          <w:rFonts w:cstheme="minorHAnsi"/>
+          <w:color w:val="000000" w:themeColor="text1"/>
+        </w:rPr>
+      </w:pPr>
+      <w:r>
+        <w:rPr>
+          <w:rFonts w:cstheme="minorHAnsi"/>
+          <w:color w:val="000000" w:themeColor="text1"/>
+        </w:rPr>
+        <w:t>Use case diagrams and data flow diagrams: 2/11/2018</w:t>
+      </w:r>
+    </w:p>
+    <w:p>
+      <w:pPr>
+        <w:pStyle w:val="oancuaDanhsach"/>
+        <w:numPr>
+          <w:ilvl w:val="0"/>
+          <w:numId w:val="22"/>
+        </w:numPr>
+        <w:jc w:val="both"/>
+        <w:rPr>
+          <w:rFonts w:cstheme="minorHAnsi"/>
+          <w:color w:val="000000" w:themeColor="text1"/>
+        </w:rPr>
+      </w:pPr>
+      <w:r>
+        <w:rPr>
+          <w:rFonts w:cstheme="minorHAnsi"/>
+          <w:color w:val="000000" w:themeColor="text1"/>
+        </w:rPr>
+        <w:t>Activity and sequence diagrams for all use cases: 16/11/2018</w:t>
+      </w:r>
+    </w:p>
+    <w:p>
+      <w:pPr>
+        <w:pStyle w:val="oancuaDanhsach"/>
+        <w:numPr>
+          <w:ilvl w:val="0"/>
+          <w:numId w:val="22"/>
+        </w:numPr>
+        <w:jc w:val="both"/>
+        <w:rPr>
+          <w:rFonts w:cstheme="minorHAnsi"/>
+          <w:color w:val="000000" w:themeColor="text1"/>
+        </w:rPr>
+      </w:pPr>
+      <w:r>
+        <w:rPr>
+          <w:rFonts w:cstheme="minorHAnsi"/>
+          <w:color w:val="000000" w:themeColor="text1"/>
+        </w:rPr>
+        <w:t>Security suggestions and solutions document: 7/12/2018</w:t>
+      </w:r>
+    </w:p>
+    <w:p>
+      <w:pPr>
+        <w:pStyle w:val="oancuaDanhsach"/>
+        <w:numPr>
+          <w:ilvl w:val="0"/>
+          <w:numId w:val="22"/>
+        </w:numPr>
+        <w:jc w:val="both"/>
+        <w:rPr>
+          <w:rFonts w:cstheme="minorHAnsi"/>
+          <w:color w:val="000000" w:themeColor="text1"/>
+        </w:rPr>
+      </w:pPr>
+      <w:r>
+        <w:rPr>
+          <w:rFonts w:cstheme="minorHAnsi"/>
+          <w:color w:val="000000" w:themeColor="text1"/>
+        </w:rPr>
+        <w:t>Security architecture: 21/12/2018</w:t>
+      </w:r>
+    </w:p>
+    <w:p>
+      <w:pPr>
+        <w:pStyle w:val="oancuaDanhsach"/>
+        <w:numPr>
+          <w:ilvl w:val="0"/>
+          <w:numId w:val="22"/>
+        </w:numPr>
+        <w:jc w:val="both"/>
+        <w:rPr>
+          <w:rFonts w:cstheme="minorHAnsi"/>
+          <w:color w:val="000000" w:themeColor="text1"/>
+        </w:rPr>
+      </w:pPr>
+      <w:r>
+        <w:rPr>
+          <w:rFonts w:cstheme="minorHAnsi"/>
+          <w:color w:val="000000" w:themeColor="text1"/>
+        </w:rPr>
+        <w:t>Prototype of security features: 14/1/2019</w:t>
+      </w:r>
+    </w:p>
+    <w:p>
+      <w:pPr>
+        <w:pStyle w:val="oancuaDanhsach"/>
+        <w:numPr>
+          <w:ilvl w:val="0"/>
+          <w:numId w:val="22"/>
+        </w:numPr>
+        <w:jc w:val="both"/>
+        <w:rPr>
+          <w:rFonts w:cstheme="minorHAnsi"/>
+          <w:color w:val="000000" w:themeColor="text1"/>
+        </w:rPr>
+      </w:pPr>
+      <w:r>
+        <w:rPr>
+          <w:rFonts w:cstheme="minorHAnsi"/>
+          <w:color w:val="000000" w:themeColor="text1"/>
+        </w:rPr>
+        <w:t>Completed security module: 18/3/2019</w:t>
+      </w:r>
+    </w:p>
+    <w:p>
+      <w:pPr>
+        <w:pStyle w:val="oancuaDanhsach"/>
+        <w:numPr>
+          <w:ilvl w:val="0"/>
+          <w:numId w:val="22"/>
+        </w:numPr>
+        <w:jc w:val="both"/>
+        <w:rPr>
+          <w:rFonts w:cstheme="minorHAnsi"/>
+          <w:color w:val="000000" w:themeColor="text1"/>
+        </w:rPr>
+      </w:pPr>
+      <w:r>
+        <w:rPr>
+          <w:rFonts w:cstheme="minorHAnsi"/>
+          <w:color w:val="000000" w:themeColor="text1"/>
+        </w:rPr>
+        <w:t>Security integrated with application: 15/4/2019</w:t>
+      </w:r>
+      <w:r>
+        <w:rPr>
+          <w:rFonts w:cstheme="minorHAnsi"/>
+          <w:color w:val="000000" w:themeColor="text1"/>
+        </w:rPr>
+        <w:tab/>
+      </w:r>
+    </w:p>
+    <w:p>
+      <w:pPr>
+        <w:pStyle w:val="u2"/>
+        <w:numPr>
+          <w:ilvl w:val="2"/>
+          <w:numId w:val="1"/>
+        </w:numPr>
+        <w:rPr>
+          <w:lang w:val="en-US"/>
+        </w:rPr>
+      </w:pPr>
+      <w:r>
+        <w:rPr>
+          <w:lang w:val="en-US"/>
+        </w:rPr>
+        <w:t>Deliverable</w:t>
+      </w:r>
+    </w:p>
+    <w:p>
+      <w:pPr>
+        <w:pStyle w:val="oancuaDanhsach"/>
+        <w:numPr>
+          <w:ilvl w:val="0"/>
+          <w:numId w:val="24"/>
+        </w:numPr>
+        <w:jc w:val="both"/>
+        <w:rPr>
+          <w:rFonts w:cstheme="minorHAnsi"/>
+          <w:color w:val="000000" w:themeColor="text1"/>
+        </w:rPr>
+      </w:pPr>
+      <w:r>
+        <w:rPr>
+          <w:rFonts w:cstheme="minorHAnsi"/>
+          <w:color w:val="000000" w:themeColor="text1"/>
+        </w:rPr>
+        <w:t>An activity diagram for each use case.</w:t>
+      </w:r>
+    </w:p>
+    <w:p>
+      <w:pPr>
+        <w:pStyle w:val="oancuaDanhsach"/>
+        <w:numPr>
+          <w:ilvl w:val="0"/>
+          <w:numId w:val="24"/>
+        </w:numPr>
+        <w:jc w:val="both"/>
+        <w:rPr>
+          <w:rFonts w:cstheme="minorHAnsi"/>
+          <w:color w:val="000000" w:themeColor="text1"/>
+        </w:rPr>
+      </w:pPr>
+      <w:r>
+        <w:rPr>
+          <w:rFonts w:cstheme="minorHAnsi"/>
+          <w:color w:val="000000" w:themeColor="text1"/>
+        </w:rPr>
+        <w:t>Documents of business process and security requirements.</w:t>
+      </w:r>
+    </w:p>
+    <w:p>
+      <w:pPr>
+        <w:pStyle w:val="oancuaDanhsach"/>
+        <w:numPr>
+          <w:ilvl w:val="0"/>
+          <w:numId w:val="24"/>
+        </w:numPr>
+        <w:jc w:val="both"/>
+        <w:rPr>
+          <w:rFonts w:cstheme="minorHAnsi"/>
+          <w:color w:val="000000" w:themeColor="text1"/>
+        </w:rPr>
+      </w:pPr>
+      <w:r>
+        <w:rPr>
+          <w:rFonts w:cstheme="minorHAnsi"/>
+          <w:color w:val="000000" w:themeColor="text1"/>
+        </w:rPr>
+        <w:t>Documents of solution and suggestions for each security requirement.</w:t>
+      </w:r>
+    </w:p>
+    <w:p>
+      <w:pPr>
+        <w:pStyle w:val="oancuaDanhsach"/>
+        <w:numPr>
+          <w:ilvl w:val="0"/>
+          <w:numId w:val="24"/>
+        </w:numPr>
+        <w:jc w:val="both"/>
+        <w:rPr>
+          <w:rFonts w:cstheme="minorHAnsi"/>
+          <w:color w:val="000000" w:themeColor="text1"/>
+        </w:rPr>
+      </w:pPr>
+      <w:r>
+        <w:rPr>
+          <w:rFonts w:cstheme="minorHAnsi"/>
+          <w:color w:val="000000" w:themeColor="text1"/>
+        </w:rPr>
+        <w:t>O</w:t>
+      </w:r>
+      <w:r>
+        <w:rPr>
+          <w:rFonts w:cstheme="minorHAnsi"/>
+          <w:color w:val="000000" w:themeColor="text1"/>
+        </w:rPr>
+        <w:t>ne or several prototypes to demonstrate and test the functionality of the security features.</w:t>
+      </w:r>
+    </w:p>
+    <w:p>
+      <w:pPr>
+        <w:pStyle w:val="oancuaDanhsach"/>
+        <w:ind w:left="1260"/>
+        <w:rPr>
+          <w:lang w:val="en-US"/>
+        </w:rPr>
+      </w:pPr>
     </w:p>
     <w:p>
       <w:pPr>
@@ -1114,6 +1555,7 @@
         </w:numPr>
       </w:pPr>
       <w:r>
+        <w:lastRenderedPageBreak/>
         <w:t>A response to how the proposal conditions or recommendations have been addressed</w:t>
       </w:r>
     </w:p>
@@ -1460,7 +1902,6 @@
         <w:rPr>
           <w:lang w:val="en-US"/>
         </w:rPr>
-        <w:lastRenderedPageBreak/>
         <w:t>Besides, most of the functions in the web application are for the hospitals. Hospitals can use these functions :</w:t>
       </w:r>
     </w:p>
@@ -1522,6 +1963,7 @@
         <w:rPr>
           <w:lang w:val="en-US"/>
         </w:rPr>
+        <w:lastRenderedPageBreak/>
         <w:t>+ Signing</w:t>
       </w:r>
     </w:p>
@@ -1726,8 +2168,6 @@
         </w:rPr>
         <w:t>: To verify the Certificate if it is validated by the authorised hospital.</w:t>
       </w:r>
-      <w:bookmarkStart w:id="0" w:name="_GoBack"/>
-      <w:bookmarkEnd w:id="0"/>
     </w:p>
     <w:p>
       <w:pPr>
@@ -1808,7 +2248,6 @@
         <w:rPr>
           <w:lang w:val="en-US"/>
         </w:rPr>
-        <w:lastRenderedPageBreak/>
         <w:t>Summary of current project status</w:t>
       </w:r>
     </w:p>
@@ -1865,6 +2304,7 @@
         <w:rPr>
           <w:lang w:val="en-US"/>
         </w:rPr>
+        <w:lastRenderedPageBreak/>
         <w:t>Web Services</w:t>
       </w:r>
     </w:p>
@@ -2271,6 +2711,7 @@
         <w:rPr>
           <w:lang w:val="en-US"/>
         </w:rPr>
+        <w:lastRenderedPageBreak/>
         <w:t xml:space="preserve">- </w:t>
       </w:r>
       <w:r>
@@ -2499,7 +2940,6 @@
         </w:numPr>
       </w:pPr>
       <w:r>
-        <w:lastRenderedPageBreak/>
         <w:t>Summary of individual member contributions and learning achieved so far in the R&amp;D Project</w:t>
       </w:r>
     </w:p>
@@ -2523,6 +2963,16 @@
     </w:p>
     <w:p>
       <w:pPr>
+        <w:ind w:left="870"/>
+        <w:rPr>
+          <w:lang w:val="en-US"/>
+        </w:rPr>
+      </w:pPr>
+      <w:bookmarkStart w:id="0" w:name="_GoBack"/>
+      <w:bookmarkEnd w:id="0"/>
+    </w:p>
+    <w:p>
+      <w:pPr>
         <w:pStyle w:val="u2"/>
         <w:numPr>
           <w:ilvl w:val="0"/>
@@ -2541,6 +2991,115 @@
     </w:p>
     <w:p>
       <w:pPr>
+        <w:pStyle w:val="oancuaDanhsach"/>
+        <w:numPr>
+          <w:ilvl w:val="0"/>
+          <w:numId w:val="25"/>
+        </w:numPr>
+        <w:rPr>
+          <w:lang w:val="en-US"/>
+        </w:rPr>
+      </w:pPr>
+      <w:r>
+        <w:rPr>
+          <w:lang w:val="en-US"/>
+        </w:rPr>
+        <w:t xml:space="preserve">Summary contributions and learning achieved so far </w:t>
+      </w:r>
+    </w:p>
+    <w:p>
+      <w:pPr>
+        <w:pStyle w:val="oancuaDanhsach"/>
+        <w:numPr>
+          <w:ilvl w:val="1"/>
+          <w:numId w:val="25"/>
+        </w:numPr>
+        <w:rPr>
+          <w:lang w:val="en-US"/>
+        </w:rPr>
+      </w:pPr>
+      <w:r>
+        <w:rPr>
+          <w:lang w:val="en-US"/>
+        </w:rPr>
+        <w:t>Drawing UML diagrams and security modules including workflow analysis to illustrate the business process in hospital.</w:t>
+      </w:r>
+    </w:p>
+    <w:p>
+      <w:pPr>
+        <w:pStyle w:val="oancuaDanhsach"/>
+        <w:numPr>
+          <w:ilvl w:val="1"/>
+          <w:numId w:val="25"/>
+        </w:numPr>
+        <w:rPr>
+          <w:lang w:val="en-US"/>
+        </w:rPr>
+      </w:pPr>
+      <w:r>
+        <w:rPr>
+          <w:lang w:val="en-US"/>
+        </w:rPr>
+        <w:t>Using Github as my main Source Version Control</w:t>
+      </w:r>
+    </w:p>
+    <w:p>
+      <w:pPr>
+        <w:pStyle w:val="oancuaDanhsach"/>
+        <w:numPr>
+          <w:ilvl w:val="1"/>
+          <w:numId w:val="25"/>
+        </w:numPr>
+        <w:rPr>
+          <w:lang w:val="en-US"/>
+        </w:rPr>
+      </w:pPr>
+      <w:r>
+        <w:rPr>
+          <w:lang w:val="en-US"/>
+        </w:rPr>
+        <w:t>Understanding more deeply about cryptography sector and using Java to some security modules such as symmetric encryption, asymmetric encryption, hybrid encryption, hashing, digital certificate with the help of Java cryptography libraries</w:t>
+      </w:r>
+    </w:p>
+    <w:p>
+      <w:pPr>
+        <w:pStyle w:val="oancuaDanhsach"/>
+        <w:numPr>
+          <w:ilvl w:val="1"/>
+          <w:numId w:val="25"/>
+        </w:numPr>
+        <w:rPr>
+          <w:lang w:val="en-US"/>
+        </w:rPr>
+      </w:pPr>
+      <w:r>
+        <w:rPr>
+          <w:lang w:val="en-US"/>
+        </w:rPr>
+        <w:t>Using RestfulAPI and its 4 main methods over HTTP via Postman</w:t>
+      </w:r>
+    </w:p>
+    <w:p>
+      <w:pPr>
+        <w:pStyle w:val="oancuaDanhsach"/>
+        <w:numPr>
+          <w:ilvl w:val="1"/>
+          <w:numId w:val="25"/>
+        </w:numPr>
+        <w:rPr>
+          <w:lang w:val="en-US"/>
+        </w:rPr>
+      </w:pPr>
+      <w:r>
+        <w:rPr>
+          <w:lang w:val="en-US"/>
+        </w:rPr>
+        <w:lastRenderedPageBreak/>
+        <w:t>Attending Security+ class in Robusta center sponsored by supervisor.</w:t>
+      </w:r>
+    </w:p>
+    <w:p>
+      <w:pPr>
         <w:pStyle w:val="u2"/>
         <w:numPr>
           <w:ilvl w:val="0"/>
@@ -2559,6 +3118,180 @@
     </w:p>
     <w:p>
       <w:pPr>
+        <w:pStyle w:val="oancuaDanhsach"/>
+        <w:numPr>
+          <w:ilvl w:val="0"/>
+          <w:numId w:val="25"/>
+        </w:numPr>
+        <w:rPr>
+          <w:lang w:val="en-US"/>
+        </w:rPr>
+      </w:pPr>
+      <w:r>
+        <w:rPr>
+          <w:lang w:val="en-US"/>
+        </w:rPr>
+        <w:t>Learning Achive</w:t>
+      </w:r>
+      <w:r>
+        <w:rPr>
+          <w:lang w:val="en-US"/>
+        </w:rPr>
+        <w:t>d:</w:t>
+      </w:r>
+    </w:p>
+    <w:p>
+      <w:pPr>
+        <w:pStyle w:val="oancuaDanhsach"/>
+        <w:numPr>
+          <w:ilvl w:val="1"/>
+          <w:numId w:val="25"/>
+        </w:numPr>
+        <w:rPr>
+          <w:lang w:val="en-US"/>
+        </w:rPr>
+      </w:pPr>
+      <w:r>
+        <w:rPr>
+          <w:lang w:val="en-US"/>
+        </w:rPr>
+        <w:t xml:space="preserve">Security concepts: Cryptoraphy(Symmetric, Asymmetric, Hashing, </w:t>
+      </w:r>
+      <w:r>
+        <w:rPr>
+          <w:lang w:val="en-US"/>
+        </w:rPr>
+        <w:t>digital signing</w:t>
+      </w:r>
+      <w:r>
+        <w:rPr>
+          <w:lang w:val="en-US"/>
+        </w:rPr>
+        <w:t xml:space="preserve">), SSH, SSL/TLS, HTTPS, hybrid encryption, diffie hellman, restful API, Web service. </w:t>
+      </w:r>
+    </w:p>
+    <w:p>
+      <w:pPr>
+        <w:pStyle w:val="oancuaDanhsach"/>
+        <w:numPr>
+          <w:ilvl w:val="1"/>
+          <w:numId w:val="25"/>
+        </w:numPr>
+        <w:rPr>
+          <w:lang w:val="en-US"/>
+        </w:rPr>
+      </w:pPr>
+      <w:r>
+        <w:rPr>
+          <w:lang w:val="en-US"/>
+        </w:rPr>
+        <w:t>Programming Languages: Java, ,Java script Python, SQL.</w:t>
+      </w:r>
+    </w:p>
+    <w:p>
+      <w:pPr>
+        <w:pStyle w:val="oancuaDanhsach"/>
+        <w:numPr>
+          <w:ilvl w:val="0"/>
+          <w:numId w:val="25"/>
+        </w:numPr>
+        <w:rPr>
+          <w:lang w:val="en-US"/>
+        </w:rPr>
+      </w:pPr>
+      <w:r>
+        <w:rPr>
+          <w:lang w:val="en-US"/>
+        </w:rPr>
+        <w:t>Contributio</w:t>
+      </w:r>
+      <w:r>
+        <w:rPr>
+          <w:lang w:val="en-US"/>
+        </w:rPr>
+        <w:t>n:</w:t>
+      </w:r>
+      <w:r>
+        <w:rPr>
+          <w:lang w:val="en-US"/>
+        </w:rPr>
+        <w:t xml:space="preserve"> </w:t>
+      </w:r>
+    </w:p>
+    <w:p>
+      <w:pPr>
+        <w:pStyle w:val="oancuaDanhsach"/>
+        <w:numPr>
+          <w:ilvl w:val="1"/>
+          <w:numId w:val="25"/>
+        </w:numPr>
+        <w:rPr>
+          <w:lang w:val="en-US"/>
+        </w:rPr>
+      </w:pPr>
+      <w:r>
+        <w:rPr>
+          <w:lang w:val="en-US"/>
+        </w:rPr>
+        <w:t xml:space="preserve">Analyst and create Use case , business process, workflow, security requirements. </w:t>
+      </w:r>
+    </w:p>
+    <w:p>
+      <w:pPr>
+        <w:pStyle w:val="oancuaDanhsach"/>
+        <w:numPr>
+          <w:ilvl w:val="1"/>
+          <w:numId w:val="25"/>
+        </w:numPr>
+        <w:rPr>
+          <w:lang w:val="en-US"/>
+        </w:rPr>
+      </w:pPr>
+      <w:r>
+        <w:rPr>
+          <w:lang w:val="en-US"/>
+        </w:rPr>
+        <w:t xml:space="preserve">Create Use case diagram, business process diagram, Acivity diagram, security module diagram. </w:t>
+      </w:r>
+    </w:p>
+    <w:p>
+      <w:pPr>
+        <w:pStyle w:val="oancuaDanhsach"/>
+        <w:numPr>
+          <w:ilvl w:val="1"/>
+          <w:numId w:val="25"/>
+        </w:numPr>
+        <w:rPr>
+          <w:lang w:val="en-US"/>
+        </w:rPr>
+      </w:pPr>
+      <w:r>
+        <w:rPr>
+          <w:lang w:val="en-US"/>
+        </w:rPr>
+        <w:t xml:space="preserve">Workflow analysis document. </w:t>
+      </w:r>
+    </w:p>
+    <w:p>
+      <w:pPr>
+        <w:pStyle w:val="oancuaDanhsach"/>
+        <w:numPr>
+          <w:ilvl w:val="1"/>
+          <w:numId w:val="25"/>
+        </w:numPr>
+        <w:rPr>
+          <w:lang w:val="en-US"/>
+        </w:rPr>
+      </w:pPr>
+      <w:r>
+        <w:rPr>
+          <w:lang w:val="en-US"/>
+        </w:rPr>
+        <w:t>Java security modules.</w:t>
+      </w:r>
+    </w:p>
+    <w:p>
+      <w:pPr>
         <w:pStyle w:val="u2"/>
         <w:numPr>
           <w:ilvl w:val="0"/>
@@ -2577,6 +3310,266 @@
     </w:p>
     <w:p>
       <w:pPr>
+        <w:pStyle w:val="oancuaDanhsach"/>
+        <w:numPr>
+          <w:ilvl w:val="0"/>
+          <w:numId w:val="25"/>
+        </w:numPr>
+        <w:rPr>
+          <w:noProof w:val="0"/>
+          <w:lang w:val="en-US"/>
+        </w:rPr>
+      </w:pPr>
+      <w:r>
+        <w:t xml:space="preserve">Learning </w:t>
+      </w:r>
+      <w:r>
+        <w:rPr>
+          <w:lang w:val="en-US"/>
+        </w:rPr>
+        <w:t>achieved</w:t>
+      </w:r>
+      <w:r>
+        <w:t xml:space="preserve"> : </w:t>
+      </w:r>
+    </w:p>
+    <w:p>
+      <w:pPr>
+        <w:pStyle w:val="oancuaDanhsach"/>
+        <w:numPr>
+          <w:ilvl w:val="1"/>
+          <w:numId w:val="25"/>
+        </w:numPr>
+        <w:rPr>
+          <w:lang w:val="en-US"/>
+        </w:rPr>
+      </w:pPr>
+      <w:r>
+        <w:rPr>
+          <w:lang w:val="en-US"/>
+        </w:rPr>
+        <w:t>Cryptography( Asymmetric and symmetric method)</w:t>
+      </w:r>
+    </w:p>
+    <w:p>
+      <w:pPr>
+        <w:pStyle w:val="oancuaDanhsach"/>
+        <w:numPr>
+          <w:ilvl w:val="1"/>
+          <w:numId w:val="25"/>
+        </w:numPr>
+        <w:rPr>
+          <w:lang w:val="en-US"/>
+        </w:rPr>
+      </w:pPr>
+      <w:r>
+        <w:rPr>
+          <w:lang w:val="en-US"/>
+        </w:rPr>
+        <w:t>MD5 Hashing.</w:t>
+      </w:r>
+    </w:p>
+    <w:p>
+      <w:pPr>
+        <w:pStyle w:val="oancuaDanhsach"/>
+        <w:numPr>
+          <w:ilvl w:val="1"/>
+          <w:numId w:val="25"/>
+        </w:numPr>
+        <w:rPr>
+          <w:lang w:val="en-US"/>
+        </w:rPr>
+      </w:pPr>
+      <w:r>
+        <w:rPr>
+          <w:lang w:val="en-US"/>
+        </w:rPr>
+        <w:t>Digital Signing method.</w:t>
+      </w:r>
+    </w:p>
+    <w:p>
+      <w:pPr>
+        <w:pStyle w:val="oancuaDanhsach"/>
+        <w:numPr>
+          <w:ilvl w:val="1"/>
+          <w:numId w:val="25"/>
+        </w:numPr>
+        <w:rPr>
+          <w:lang w:val="en-US"/>
+        </w:rPr>
+      </w:pPr>
+      <w:r>
+        <w:rPr>
+          <w:lang w:val="en-US"/>
+        </w:rPr>
+        <w:t>Basic Java code.</w:t>
+      </w:r>
+    </w:p>
+    <w:p>
+      <w:pPr>
+        <w:pStyle w:val="oancuaDanhsach"/>
+        <w:numPr>
+          <w:ilvl w:val="1"/>
+          <w:numId w:val="25"/>
+        </w:numPr>
+        <w:rPr>
+          <w:lang w:val="en-US"/>
+        </w:rPr>
+      </w:pPr>
+      <w:r>
+        <w:rPr>
+          <w:lang w:val="en-US"/>
+        </w:rPr>
+        <w:t>SQL database (connection with Java)</w:t>
+      </w:r>
+    </w:p>
+    <w:p>
+      <w:pPr>
+        <w:pStyle w:val="oancuaDanhsach"/>
+        <w:numPr>
+          <w:ilvl w:val="1"/>
+          <w:numId w:val="25"/>
+        </w:numPr>
+        <w:rPr>
+          <w:lang w:val="en-US"/>
+        </w:rPr>
+      </w:pPr>
+      <w:r>
+        <w:rPr>
+          <w:lang w:val="en-US"/>
+        </w:rPr>
+        <w:t>Web service concept.</w:t>
+      </w:r>
+    </w:p>
+    <w:p>
+      <w:pPr>
+        <w:pStyle w:val="oancuaDanhsach"/>
+        <w:numPr>
+          <w:ilvl w:val="1"/>
+          <w:numId w:val="25"/>
+        </w:numPr>
+        <w:rPr>
+          <w:lang w:val="en-US"/>
+        </w:rPr>
+      </w:pPr>
+      <w:r>
+        <w:rPr>
+          <w:lang w:val="en-US"/>
+        </w:rPr>
+        <w:t>API Restful. (get and post methods mainly)</w:t>
+      </w:r>
+    </w:p>
+    <w:p>
+      <w:pPr>
+        <w:pStyle w:val="oancuaDanhsach"/>
+        <w:numPr>
+          <w:ilvl w:val="1"/>
+          <w:numId w:val="25"/>
+        </w:numPr>
+        <w:rPr>
+          <w:lang w:val="en-US"/>
+        </w:rPr>
+      </w:pPr>
+      <w:r>
+        <w:rPr>
+          <w:lang w:val="en-US"/>
+        </w:rPr>
+        <w:t>HTML, CSS for decorating client page.</w:t>
+      </w:r>
+    </w:p>
+    <w:p>
+      <w:pPr>
+        <w:pStyle w:val="oancuaDanhsach"/>
+        <w:numPr>
+          <w:ilvl w:val="0"/>
+          <w:numId w:val="25"/>
+        </w:numPr>
+      </w:pPr>
+      <w:r>
+        <w:rPr>
+          <w:lang w:val="en-US"/>
+        </w:rPr>
+        <w:t>Contribution</w:t>
+      </w:r>
+      <w:r>
+        <w:t xml:space="preserve"> :</w:t>
+      </w:r>
+    </w:p>
+    <w:p>
+      <w:pPr>
+        <w:pStyle w:val="oancuaDanhsach"/>
+        <w:numPr>
+          <w:ilvl w:val="1"/>
+          <w:numId w:val="25"/>
+        </w:numPr>
+        <w:rPr>
+          <w:lang w:val="en-US"/>
+        </w:rPr>
+      </w:pPr>
+      <w:r>
+        <w:rPr>
+          <w:lang w:val="en-US"/>
+        </w:rPr>
+        <w:t>Sequence diagram (Clinical task and Learning plan)</w:t>
+      </w:r>
+    </w:p>
+    <w:p>
+      <w:pPr>
+        <w:pStyle w:val="oancuaDanhsach"/>
+        <w:numPr>
+          <w:ilvl w:val="1"/>
+          <w:numId w:val="25"/>
+        </w:numPr>
+        <w:rPr>
+          <w:lang w:val="en-US"/>
+        </w:rPr>
+      </w:pPr>
+      <w:r>
+        <w:rPr>
+          <w:lang w:val="en-US"/>
+        </w:rPr>
+        <w:t>Java security modules (Encryption, decryption and digital signing)</w:t>
+      </w:r>
+    </w:p>
+    <w:p>
+      <w:pPr>
+        <w:pStyle w:val="oancuaDanhsach"/>
+        <w:numPr>
+          <w:ilvl w:val="1"/>
+          <w:numId w:val="25"/>
+        </w:numPr>
+        <w:rPr>
+          <w:lang w:val="en-US"/>
+        </w:rPr>
+      </w:pPr>
+      <w:r>
+        <w:rPr>
+          <w:lang w:val="en-US"/>
+        </w:rPr>
+        <w:t>Web services, functions for server and client with modules.</w:t>
+      </w:r>
+    </w:p>
+    <w:p>
+      <w:pPr>
+        <w:pStyle w:val="oancuaDanhsach"/>
+        <w:numPr>
+          <w:ilvl w:val="1"/>
+          <w:numId w:val="25"/>
+        </w:numPr>
+        <w:rPr>
+          <w:lang w:val="en-US"/>
+        </w:rPr>
+      </w:pPr>
+      <w:r>
+        <w:rPr>
+          <w:lang w:val="en-US"/>
+        </w:rPr>
+        <w:t>SQL database, linking and extracting requested data to Java modules.</w:t>
+      </w:r>
+    </w:p>
+    <w:p/>
+    <w:p>
+      <w:pPr>
         <w:pStyle w:val="u2"/>
         <w:numPr>
           <w:ilvl w:val="0"/>
@@ -2595,11 +3588,256 @@
     </w:p>
     <w:p>
       <w:pPr>
-        <w:ind w:left="1230"/>
-        <w:rPr>
-          <w:lang w:val="en-US"/>
-        </w:rPr>
-      </w:pPr>
+        <w:pStyle w:val="oancuaDanhsach"/>
+        <w:numPr>
+          <w:ilvl w:val="0"/>
+          <w:numId w:val="25"/>
+        </w:numPr>
+        <w:rPr>
+          <w:lang w:val="en-US"/>
+        </w:rPr>
+      </w:pPr>
+      <w:r>
+        <w:rPr>
+          <w:lang w:val="en-US"/>
+        </w:rPr>
+        <w:t>Learning archieved:</w:t>
+      </w:r>
+    </w:p>
+    <w:p>
+      <w:pPr>
+        <w:pStyle w:val="oancuaDanhsach"/>
+        <w:numPr>
+          <w:ilvl w:val="1"/>
+          <w:numId w:val="25"/>
+        </w:numPr>
+        <w:rPr>
+          <w:lang w:val="en-US"/>
+        </w:rPr>
+      </w:pPr>
+      <w:r>
+        <w:rPr>
+          <w:lang w:val="en-US"/>
+        </w:rPr>
+        <w:t>Acknowledged what is API and the use of it in our project, research open-source API of Google</w:t>
+      </w:r>
+    </w:p>
+    <w:p>
+      <w:pPr>
+        <w:pStyle w:val="oancuaDanhsach"/>
+        <w:numPr>
+          <w:ilvl w:val="1"/>
+          <w:numId w:val="25"/>
+        </w:numPr>
+        <w:rPr>
+          <w:lang w:val="en-US"/>
+        </w:rPr>
+      </w:pPr>
+      <w:r>
+        <w:rPr>
+          <w:lang w:val="en-US"/>
+        </w:rPr>
+        <w:t>Learnt basic Python, solidity, Java to understand teammate’s code</w:t>
+      </w:r>
+      <w:r>
+        <w:rPr>
+          <w:lang w:val="en-US"/>
+        </w:rPr>
+        <w:t>s</w:t>
+      </w:r>
+    </w:p>
+    <w:p>
+      <w:pPr>
+        <w:pStyle w:val="oancuaDanhsach"/>
+        <w:numPr>
+          <w:ilvl w:val="1"/>
+          <w:numId w:val="25"/>
+        </w:numPr>
+        <w:rPr>
+          <w:lang w:val="en-US"/>
+        </w:rPr>
+      </w:pPr>
+      <w:r>
+        <w:rPr>
+          <w:lang w:val="en-US"/>
+        </w:rPr>
+        <w:t>Learning about OpenID and Oauth</w:t>
+      </w:r>
+    </w:p>
+    <w:p>
+      <w:pPr>
+        <w:pStyle w:val="oancuaDanhsach"/>
+        <w:numPr>
+          <w:ilvl w:val="1"/>
+          <w:numId w:val="25"/>
+        </w:numPr>
+        <w:rPr>
+          <w:lang w:val="en-US"/>
+        </w:rPr>
+      </w:pPr>
+      <w:r>
+        <w:rPr>
+          <w:lang w:val="en-US"/>
+        </w:rPr>
+        <w:t xml:space="preserve">Understand client’s </w:t>
+      </w:r>
+      <w:r>
+        <w:rPr>
+          <w:lang w:val="en-US"/>
+        </w:rPr>
+        <w:t>business process</w:t>
+      </w:r>
+      <w:r>
+        <w:rPr>
+          <w:lang w:val="en-US"/>
+        </w:rPr>
+        <w:t xml:space="preserve"> by taking </w:t>
+      </w:r>
+      <w:r>
+        <w:rPr>
+          <w:lang w:val="en-US"/>
+        </w:rPr>
+        <w:t>requirement</w:t>
+      </w:r>
+      <w:r>
+        <w:rPr>
+          <w:lang w:val="en-US"/>
+        </w:rPr>
+        <w:t>s</w:t>
+      </w:r>
+      <w:r>
+        <w:rPr>
+          <w:lang w:val="en-US"/>
+        </w:rPr>
+        <w:t xml:space="preserve"> about the workflow</w:t>
+      </w:r>
+    </w:p>
+    <w:p>
+      <w:pPr>
+        <w:pStyle w:val="oancuaDanhsach"/>
+        <w:numPr>
+          <w:ilvl w:val="1"/>
+          <w:numId w:val="25"/>
+        </w:numPr>
+        <w:rPr>
+          <w:lang w:val="en-US"/>
+        </w:rPr>
+      </w:pPr>
+      <w:r>
+        <w:rPr>
+          <w:lang w:val="en-US"/>
+        </w:rPr>
+        <w:t>Learning Security+ certification at Robusta</w:t>
+      </w:r>
+    </w:p>
+    <w:p>
+      <w:pPr>
+        <w:pStyle w:val="oancuaDanhsach"/>
+        <w:numPr>
+          <w:ilvl w:val="0"/>
+          <w:numId w:val="25"/>
+        </w:numPr>
+        <w:rPr>
+          <w:lang w:val="en-US"/>
+        </w:rPr>
+      </w:pPr>
+      <w:r>
+        <w:rPr>
+          <w:lang w:val="en-US"/>
+        </w:rPr>
+        <w:t>Contributions:</w:t>
+      </w:r>
+    </w:p>
+    <w:p>
+      <w:pPr>
+        <w:pStyle w:val="oancuaDanhsach"/>
+        <w:numPr>
+          <w:ilvl w:val="1"/>
+          <w:numId w:val="25"/>
+        </w:numPr>
+        <w:rPr>
+          <w:lang w:val="en-US"/>
+        </w:rPr>
+      </w:pPr>
+      <w:r>
+        <w:rPr>
+          <w:lang w:val="en-US"/>
+        </w:rPr>
+        <w:t>Taking requirements and analysing</w:t>
+      </w:r>
+      <w:r>
+        <w:rPr>
+          <w:lang w:val="en-US"/>
+        </w:rPr>
+        <w:t xml:space="preserve"> workflow</w:t>
+      </w:r>
+    </w:p>
+    <w:p>
+      <w:pPr>
+        <w:pStyle w:val="oancuaDanhsach"/>
+        <w:numPr>
+          <w:ilvl w:val="1"/>
+          <w:numId w:val="25"/>
+        </w:numPr>
+        <w:rPr>
+          <w:lang w:val="en-US"/>
+        </w:rPr>
+      </w:pPr>
+      <w:r>
+        <w:rPr>
+          <w:lang w:val="en-US"/>
+        </w:rPr>
+        <w:t>Conduct workflow analysis document</w:t>
+      </w:r>
+    </w:p>
+    <w:p>
+      <w:pPr>
+        <w:pStyle w:val="oancuaDanhsach"/>
+        <w:numPr>
+          <w:ilvl w:val="1"/>
+          <w:numId w:val="25"/>
+        </w:numPr>
+        <w:rPr>
+          <w:lang w:val="en-US"/>
+        </w:rPr>
+      </w:pPr>
+      <w:r>
+        <w:rPr>
+          <w:lang w:val="en-US"/>
+        </w:rPr>
+        <w:lastRenderedPageBreak/>
+        <w:t>Making</w:t>
+      </w:r>
+      <w:r>
+        <w:rPr>
+          <w:lang w:val="en-US"/>
+        </w:rPr>
+        <w:t xml:space="preserve"> sequence</w:t>
+      </w:r>
+      <w:r>
+        <w:rPr>
+          <w:lang w:val="en-US"/>
+        </w:rPr>
+        <w:t xml:space="preserve"> diagrams</w:t>
+      </w:r>
+      <w:r>
+        <w:rPr>
+          <w:lang w:val="en-US"/>
+        </w:rPr>
+        <w:t>, use cases</w:t>
+      </w:r>
+      <w:r>
+        <w:rPr>
+          <w:lang w:val="en-US"/>
+        </w:rPr>
+        <w:t>, security module diagrams, business process diagram</w:t>
+      </w:r>
+      <w:r>
+        <w:rPr>
+          <w:lang w:val="en-US"/>
+        </w:rPr>
+        <w:t xml:space="preserve"> and reports</w:t>
+      </w:r>
     </w:p>
     <w:p>
       <w:pPr>
@@ -3424,6 +4662,126 @@
     </w:lvl>
   </w:abstractNum>
   <w:abstractNum w:abstractNumId="6" w15:restartNumberingAfterBreak="0">
+    <w:nsid w:val="33337C19"/>
+    <w:multiLevelType w:val="multilevel"/>
+    <w:tmpl w:val="44A28A92"/>
+    <w:lvl w:ilvl="0">
+      <w:start w:val="1"/>
+      <w:numFmt w:val="decimal"/>
+      <w:lvlText w:val="%1."/>
+      <w:lvlJc w:val="left"/>
+      <w:pPr>
+        <w:ind w:left="870" w:hanging="360"/>
+      </w:pPr>
+      <w:rPr>
+        <w:rFonts w:hint="default"/>
+      </w:rPr>
+    </w:lvl>
+    <w:lvl w:ilvl="1">
+      <w:start w:val="1"/>
+      <w:numFmt w:val="decimal"/>
+      <w:isLgl/>
+      <w:lvlText w:val="%1.%2"/>
+      <w:lvlJc w:val="left"/>
+      <w:pPr>
+        <w:ind w:left="1260" w:hanging="390"/>
+      </w:pPr>
+      <w:rPr>
+        <w:rFonts w:hint="default"/>
+      </w:rPr>
+    </w:lvl>
+    <w:lvl w:ilvl="2">
+      <w:start w:val="1"/>
+      <w:numFmt w:val="decimal"/>
+      <w:lvlText w:val="%3."/>
+      <w:lvlJc w:val="left"/>
+      <w:pPr>
+        <w:ind w:left="1950" w:hanging="720"/>
+      </w:pPr>
+      <w:rPr>
+        <w:rFonts w:hint="default"/>
+      </w:rPr>
+    </w:lvl>
+    <w:lvl w:ilvl="3">
+      <w:start w:val="1"/>
+      <w:numFmt w:val="decimal"/>
+      <w:isLgl/>
+      <w:lvlText w:val="%1.%2.%3.%4"/>
+      <w:lvlJc w:val="left"/>
+      <w:pPr>
+        <w:ind w:left="2310" w:hanging="720"/>
+      </w:pPr>
+      <w:rPr>
+        <w:rFonts w:hint="default"/>
+      </w:rPr>
+    </w:lvl>
+    <w:lvl w:ilvl="4">
+      <w:start w:val="1"/>
+      <w:numFmt w:val="decimal"/>
+      <w:isLgl/>
+      <w:lvlText w:val="%1.%2.%3.%4.%5"/>
+      <w:lvlJc w:val="left"/>
+      <w:pPr>
+        <w:ind w:left="3030" w:hanging="1080"/>
+      </w:pPr>
+      <w:rPr>
+        <w:rFonts w:hint="default"/>
+      </w:rPr>
+    </w:lvl>
+    <w:lvl w:ilvl="5">
+      <w:start w:val="1"/>
+      <w:numFmt w:val="decimal"/>
+      <w:isLgl/>
+      <w:lvlText w:val="%1.%2.%3.%4.%5.%6"/>
+      <w:lvlJc w:val="left"/>
+      <w:pPr>
+        <w:ind w:left="3750" w:hanging="1440"/>
+      </w:pPr>
+      <w:rPr>
+        <w:rFonts w:hint="default"/>
+      </w:rPr>
+    </w:lvl>
+    <w:lvl w:ilvl="6">
+      <w:start w:val="1"/>
+      <w:numFmt w:val="decimal"/>
+      <w:isLgl/>
+      <w:lvlText w:val="%1.%2.%3.%4.%5.%6.%7"/>
+      <w:lvlJc w:val="left"/>
+      <w:pPr>
+        <w:ind w:left="4110" w:hanging="1440"/>
+      </w:pPr>
+      <w:rPr>
+        <w:rFonts w:hint="default"/>
+      </w:rPr>
+    </w:lvl>
+    <w:lvl w:ilvl="7">
+      <w:start w:val="1"/>
+      <w:numFmt w:val="decimal"/>
+      <w:isLgl/>
+      <w:lvlText w:val="%1.%2.%3.%4.%5.%6.%7.%8"/>
+      <w:lvlJc w:val="left"/>
+      <w:pPr>
+        <w:ind w:left="4830" w:hanging="1800"/>
+      </w:pPr>
+      <w:rPr>
+        <w:rFonts w:hint="default"/>
+      </w:rPr>
+    </w:lvl>
+    <w:lvl w:ilvl="8">
+      <w:start w:val="1"/>
+      <w:numFmt w:val="decimal"/>
+      <w:isLgl/>
+      <w:lvlText w:val="%1.%2.%3.%4.%5.%6.%7.%8.%9"/>
+      <w:lvlJc w:val="left"/>
+      <w:pPr>
+        <w:ind w:left="5190" w:hanging="1800"/>
+      </w:pPr>
+      <w:rPr>
+        <w:rFonts w:hint="default"/>
+      </w:rPr>
+    </w:lvl>
+  </w:abstractNum>
+  <w:abstractNum w:abstractNumId="7" w15:restartNumberingAfterBreak="0">
     <w:nsid w:val="373F1965"/>
     <w:multiLevelType w:val="hybridMultilevel"/>
     <w:tmpl w:val="325AEFF2"/>
@@ -3511,7 +4869,7 @@
       </w:pPr>
     </w:lvl>
   </w:abstractNum>
-  <w:abstractNum w:abstractNumId="7" w15:restartNumberingAfterBreak="0">
+  <w:abstractNum w:abstractNumId="8" w15:restartNumberingAfterBreak="0">
     <w:nsid w:val="39900E91"/>
     <w:multiLevelType w:val="hybridMultilevel"/>
     <w:tmpl w:val="6D4EAF88"/>
@@ -3600,7 +4958,7 @@
       </w:pPr>
     </w:lvl>
   </w:abstractNum>
-  <w:abstractNum w:abstractNumId="8" w15:restartNumberingAfterBreak="0">
+  <w:abstractNum w:abstractNumId="9" w15:restartNumberingAfterBreak="0">
     <w:nsid w:val="3CBA5926"/>
     <w:multiLevelType w:val="hybridMultilevel"/>
     <w:tmpl w:val="24180090"/>
@@ -3689,7 +5047,7 @@
       </w:pPr>
     </w:lvl>
   </w:abstractNum>
-  <w:abstractNum w:abstractNumId="9" w15:restartNumberingAfterBreak="0">
+  <w:abstractNum w:abstractNumId="10" w15:restartNumberingAfterBreak="0">
     <w:nsid w:val="42EF18D1"/>
     <w:multiLevelType w:val="multilevel"/>
     <w:tmpl w:val="2DD0124C"/>
@@ -3810,7 +5168,365 @@
       </w:rPr>
     </w:lvl>
   </w:abstractNum>
-  <w:abstractNum w:abstractNumId="10" w15:restartNumberingAfterBreak="0">
+  <w:abstractNum w:abstractNumId="11" w15:restartNumberingAfterBreak="0">
+    <w:nsid w:val="43205CD2"/>
+    <w:multiLevelType w:val="singleLevel"/>
+    <w:tmpl w:val="43205CD2"/>
+    <w:lvl w:ilvl="0">
+      <w:start w:val="1"/>
+      <w:numFmt w:val="decimal"/>
+      <w:lvlText w:val="%1."/>
+      <w:lvlJc w:val="left"/>
+      <w:pPr>
+        <w:tabs>
+          <w:tab w:val="left" w:pos="425"/>
+        </w:tabs>
+        <w:ind w:left="425" w:hanging="425"/>
+      </w:pPr>
+      <w:rPr>
+        <w:rFonts w:hint="default"/>
+      </w:rPr>
+    </w:lvl>
+  </w:abstractNum>
+  <w:abstractNum w:abstractNumId="12" w15:restartNumberingAfterBreak="0">
+    <w:nsid w:val="453F3DD7"/>
+    <w:multiLevelType w:val="hybridMultilevel"/>
+    <w:tmpl w:val="68DAD692"/>
+    <w:lvl w:ilvl="0" w:tplc="284A14D4">
+      <w:numFmt w:val="bullet"/>
+      <w:lvlText w:val="-"/>
+      <w:lvlJc w:val="left"/>
+      <w:pPr>
+        <w:ind w:left="720" w:hanging="360"/>
+      </w:pPr>
+      <w:rPr>
+        <w:rFonts w:ascii="Calibri" w:eastAsiaTheme="minorHAnsi" w:hAnsi="Calibri" w:cs="Calibri" w:hint="default"/>
+      </w:rPr>
+    </w:lvl>
+    <w:lvl w:ilvl="1" w:tplc="04090003">
+      <w:start w:val="1"/>
+      <w:numFmt w:val="bullet"/>
+      <w:lvlText w:val="o"/>
+      <w:lvlJc w:val="left"/>
+      <w:pPr>
+        <w:ind w:left="1440" w:hanging="360"/>
+      </w:pPr>
+      <w:rPr>
+        <w:rFonts w:ascii="Courier New" w:hAnsi="Courier New" w:cs="Courier New" w:hint="default"/>
+      </w:rPr>
+    </w:lvl>
+    <w:lvl w:ilvl="2" w:tplc="04090005">
+      <w:start w:val="1"/>
+      <w:numFmt w:val="bullet"/>
+      <w:lvlText w:val=""/>
+      <w:lvlJc w:val="left"/>
+      <w:pPr>
+        <w:ind w:left="2160" w:hanging="360"/>
+      </w:pPr>
+      <w:rPr>
+        <w:rFonts w:ascii="Wingdings" w:hAnsi="Wingdings" w:hint="default"/>
+      </w:rPr>
+    </w:lvl>
+    <w:lvl w:ilvl="3" w:tplc="04090001">
+      <w:start w:val="1"/>
+      <w:numFmt w:val="bullet"/>
+      <w:lvlText w:val=""/>
+      <w:lvlJc w:val="left"/>
+      <w:pPr>
+        <w:ind w:left="2880" w:hanging="360"/>
+      </w:pPr>
+      <w:rPr>
+        <w:rFonts w:ascii="Symbol" w:hAnsi="Symbol" w:hint="default"/>
+      </w:rPr>
+    </w:lvl>
+    <w:lvl w:ilvl="4" w:tplc="04090003">
+      <w:start w:val="1"/>
+      <w:numFmt w:val="bullet"/>
+      <w:lvlText w:val="o"/>
+      <w:lvlJc w:val="left"/>
+      <w:pPr>
+        <w:ind w:left="3600" w:hanging="360"/>
+      </w:pPr>
+      <w:rPr>
+        <w:rFonts w:ascii="Courier New" w:hAnsi="Courier New" w:cs="Courier New" w:hint="default"/>
+      </w:rPr>
+    </w:lvl>
+    <w:lvl w:ilvl="5" w:tplc="04090005">
+      <w:start w:val="1"/>
+      <w:numFmt w:val="bullet"/>
+      <w:lvlText w:val=""/>
+      <w:lvlJc w:val="left"/>
+      <w:pPr>
+        <w:ind w:left="4320" w:hanging="360"/>
+      </w:pPr>
+      <w:rPr>
+        <w:rFonts w:ascii="Wingdings" w:hAnsi="Wingdings" w:hint="default"/>
+      </w:rPr>
+    </w:lvl>
+    <w:lvl w:ilvl="6" w:tplc="04090001">
+      <w:start w:val="1"/>
+      <w:numFmt w:val="bullet"/>
+      <w:lvlText w:val=""/>
+      <w:lvlJc w:val="left"/>
+      <w:pPr>
+        <w:ind w:left="5040" w:hanging="360"/>
+      </w:pPr>
+      <w:rPr>
+        <w:rFonts w:ascii="Symbol" w:hAnsi="Symbol" w:hint="default"/>
+      </w:rPr>
+    </w:lvl>
+    <w:lvl w:ilvl="7" w:tplc="04090003">
+      <w:start w:val="1"/>
+      <w:numFmt w:val="bullet"/>
+      <w:lvlText w:val="o"/>
+      <w:lvlJc w:val="left"/>
+      <w:pPr>
+        <w:ind w:left="5760" w:hanging="360"/>
+      </w:pPr>
+      <w:rPr>
+        <w:rFonts w:ascii="Courier New" w:hAnsi="Courier New" w:cs="Courier New" w:hint="default"/>
+      </w:rPr>
+    </w:lvl>
+    <w:lvl w:ilvl="8" w:tplc="04090005">
+      <w:start w:val="1"/>
+      <w:numFmt w:val="bullet"/>
+      <w:lvlText w:val=""/>
+      <w:lvlJc w:val="left"/>
+      <w:pPr>
+        <w:ind w:left="6480" w:hanging="360"/>
+      </w:pPr>
+      <w:rPr>
+        <w:rFonts w:ascii="Wingdings" w:hAnsi="Wingdings" w:hint="default"/>
+      </w:rPr>
+    </w:lvl>
+  </w:abstractNum>
+  <w:abstractNum w:abstractNumId="13" w15:restartNumberingAfterBreak="0">
+    <w:nsid w:val="493E1C77"/>
+    <w:multiLevelType w:val="hybridMultilevel"/>
+    <w:tmpl w:val="60DE97A8"/>
+    <w:lvl w:ilvl="0" w:tplc="04090001">
+      <w:start w:val="1"/>
+      <w:numFmt w:val="bullet"/>
+      <w:lvlText w:val=""/>
+      <w:lvlJc w:val="left"/>
+      <w:pPr>
+        <w:ind w:left="1800" w:hanging="360"/>
+      </w:pPr>
+      <w:rPr>
+        <w:rFonts w:ascii="Symbol" w:hAnsi="Symbol" w:hint="default"/>
+      </w:rPr>
+    </w:lvl>
+    <w:lvl w:ilvl="1" w:tplc="04090003" w:tentative="1">
+      <w:start w:val="1"/>
+      <w:numFmt w:val="bullet"/>
+      <w:lvlText w:val="o"/>
+      <w:lvlJc w:val="left"/>
+      <w:pPr>
+        <w:ind w:left="2520" w:hanging="360"/>
+      </w:pPr>
+      <w:rPr>
+        <w:rFonts w:ascii="Courier New" w:hAnsi="Courier New" w:cs="Courier New" w:hint="default"/>
+      </w:rPr>
+    </w:lvl>
+    <w:lvl w:ilvl="2" w:tplc="04090005" w:tentative="1">
+      <w:start w:val="1"/>
+      <w:numFmt w:val="bullet"/>
+      <w:lvlText w:val=""/>
+      <w:lvlJc w:val="left"/>
+      <w:pPr>
+        <w:ind w:left="3240" w:hanging="360"/>
+      </w:pPr>
+      <w:rPr>
+        <w:rFonts w:ascii="Wingdings" w:hAnsi="Wingdings" w:hint="default"/>
+      </w:rPr>
+    </w:lvl>
+    <w:lvl w:ilvl="3" w:tplc="04090001" w:tentative="1">
+      <w:start w:val="1"/>
+      <w:numFmt w:val="bullet"/>
+      <w:lvlText w:val=""/>
+      <w:lvlJc w:val="left"/>
+      <w:pPr>
+        <w:ind w:left="3960" w:hanging="360"/>
+      </w:pPr>
+      <w:rPr>
+        <w:rFonts w:ascii="Symbol" w:hAnsi="Symbol" w:hint="default"/>
+      </w:rPr>
+    </w:lvl>
+    <w:lvl w:ilvl="4" w:tplc="04090003" w:tentative="1">
+      <w:start w:val="1"/>
+      <w:numFmt w:val="bullet"/>
+      <w:lvlText w:val="o"/>
+      <w:lvlJc w:val="left"/>
+      <w:pPr>
+        <w:ind w:left="4680" w:hanging="360"/>
+      </w:pPr>
+      <w:rPr>
+        <w:rFonts w:ascii="Courier New" w:hAnsi="Courier New" w:cs="Courier New" w:hint="default"/>
+      </w:rPr>
+    </w:lvl>
+    <w:lvl w:ilvl="5" w:tplc="04090005" w:tentative="1">
+      <w:start w:val="1"/>
+      <w:numFmt w:val="bullet"/>
+      <w:lvlText w:val=""/>
+      <w:lvlJc w:val="left"/>
+      <w:pPr>
+        <w:ind w:left="5400" w:hanging="360"/>
+      </w:pPr>
+      <w:rPr>
+        <w:rFonts w:ascii="Wingdings" w:hAnsi="Wingdings" w:hint="default"/>
+      </w:rPr>
+    </w:lvl>
+    <w:lvl w:ilvl="6" w:tplc="04090001" w:tentative="1">
+      <w:start w:val="1"/>
+      <w:numFmt w:val="bullet"/>
+      <w:lvlText w:val=""/>
+      <w:lvlJc w:val="left"/>
+      <w:pPr>
+        <w:ind w:left="6120" w:hanging="360"/>
+      </w:pPr>
+      <w:rPr>
+        <w:rFonts w:ascii="Symbol" w:hAnsi="Symbol" w:hint="default"/>
+      </w:rPr>
+    </w:lvl>
+    <w:lvl w:ilvl="7" w:tplc="04090003" w:tentative="1">
+      <w:start w:val="1"/>
+      <w:numFmt w:val="bullet"/>
+      <w:lvlText w:val="o"/>
+      <w:lvlJc w:val="left"/>
+      <w:pPr>
+        <w:ind w:left="6840" w:hanging="360"/>
+      </w:pPr>
+      <w:rPr>
+        <w:rFonts w:ascii="Courier New" w:hAnsi="Courier New" w:cs="Courier New" w:hint="default"/>
+      </w:rPr>
+    </w:lvl>
+    <w:lvl w:ilvl="8" w:tplc="04090005" w:tentative="1">
+      <w:start w:val="1"/>
+      <w:numFmt w:val="bullet"/>
+      <w:lvlText w:val=""/>
+      <w:lvlJc w:val="left"/>
+      <w:pPr>
+        <w:ind w:left="7560" w:hanging="360"/>
+      </w:pPr>
+      <w:rPr>
+        <w:rFonts w:ascii="Wingdings" w:hAnsi="Wingdings" w:hint="default"/>
+      </w:rPr>
+    </w:lvl>
+  </w:abstractNum>
+  <w:abstractNum w:abstractNumId="14" w15:restartNumberingAfterBreak="0">
+    <w:nsid w:val="4B746526"/>
+    <w:multiLevelType w:val="hybridMultilevel"/>
+    <w:tmpl w:val="431877FE"/>
+    <w:lvl w:ilvl="0" w:tplc="04090001">
+      <w:start w:val="1"/>
+      <w:numFmt w:val="bullet"/>
+      <w:lvlText w:val=""/>
+      <w:lvlJc w:val="left"/>
+      <w:pPr>
+        <w:ind w:left="1800" w:hanging="360"/>
+      </w:pPr>
+      <w:rPr>
+        <w:rFonts w:ascii="Symbol" w:hAnsi="Symbol" w:hint="default"/>
+      </w:rPr>
+    </w:lvl>
+    <w:lvl w:ilvl="1" w:tplc="04090003" w:tentative="1">
+      <w:start w:val="1"/>
+      <w:numFmt w:val="bullet"/>
+      <w:lvlText w:val="o"/>
+      <w:lvlJc w:val="left"/>
+      <w:pPr>
+        <w:ind w:left="2520" w:hanging="360"/>
+      </w:pPr>
+      <w:rPr>
+        <w:rFonts w:ascii="Courier New" w:hAnsi="Courier New" w:cs="Courier New" w:hint="default"/>
+      </w:rPr>
+    </w:lvl>
+    <w:lvl w:ilvl="2" w:tplc="04090005" w:tentative="1">
+      <w:start w:val="1"/>
+      <w:numFmt w:val="bullet"/>
+      <w:lvlText w:val=""/>
+      <w:lvlJc w:val="left"/>
+      <w:pPr>
+        <w:ind w:left="3240" w:hanging="360"/>
+      </w:pPr>
+      <w:rPr>
+        <w:rFonts w:ascii="Wingdings" w:hAnsi="Wingdings" w:hint="default"/>
+      </w:rPr>
+    </w:lvl>
+    <w:lvl w:ilvl="3" w:tplc="04090001" w:tentative="1">
+      <w:start w:val="1"/>
+      <w:numFmt w:val="bullet"/>
+      <w:lvlText w:val=""/>
+      <w:lvlJc w:val="left"/>
+      <w:pPr>
+        <w:ind w:left="3960" w:hanging="360"/>
+      </w:pPr>
+      <w:rPr>
+        <w:rFonts w:ascii="Symbol" w:hAnsi="Symbol" w:hint="default"/>
+      </w:rPr>
+    </w:lvl>
+    <w:lvl w:ilvl="4" w:tplc="04090003" w:tentative="1">
+      <w:start w:val="1"/>
+      <w:numFmt w:val="bullet"/>
+      <w:lvlText w:val="o"/>
+      <w:lvlJc w:val="left"/>
+      <w:pPr>
+        <w:ind w:left="4680" w:hanging="360"/>
+      </w:pPr>
+      <w:rPr>
+        <w:rFonts w:ascii="Courier New" w:hAnsi="Courier New" w:cs="Courier New" w:hint="default"/>
+      </w:rPr>
+    </w:lvl>
+    <w:lvl w:ilvl="5" w:tplc="04090005" w:tentative="1">
+      <w:start w:val="1"/>
+      <w:numFmt w:val="bullet"/>
+      <w:lvlText w:val=""/>
+      <w:lvlJc w:val="left"/>
+      <w:pPr>
+        <w:ind w:left="5400" w:hanging="360"/>
+      </w:pPr>
+      <w:rPr>
+        <w:rFonts w:ascii="Wingdings" w:hAnsi="Wingdings" w:hint="default"/>
+      </w:rPr>
+    </w:lvl>
+    <w:lvl w:ilvl="6" w:tplc="04090001" w:tentative="1">
+      <w:start w:val="1"/>
+      <w:numFmt w:val="bullet"/>
+      <w:lvlText w:val=""/>
+      <w:lvlJc w:val="left"/>
+      <w:pPr>
+        <w:ind w:left="6120" w:hanging="360"/>
+      </w:pPr>
+      <w:rPr>
+        <w:rFonts w:ascii="Symbol" w:hAnsi="Symbol" w:hint="default"/>
+      </w:rPr>
+    </w:lvl>
+    <w:lvl w:ilvl="7" w:tplc="04090003" w:tentative="1">
+      <w:start w:val="1"/>
+      <w:numFmt w:val="bullet"/>
+      <w:lvlText w:val="o"/>
+      <w:lvlJc w:val="left"/>
+      <w:pPr>
+        <w:ind w:left="6840" w:hanging="360"/>
+      </w:pPr>
+      <w:rPr>
+        <w:rFonts w:ascii="Courier New" w:hAnsi="Courier New" w:cs="Courier New" w:hint="default"/>
+      </w:rPr>
+    </w:lvl>
+    <w:lvl w:ilvl="8" w:tplc="04090005" w:tentative="1">
+      <w:start w:val="1"/>
+      <w:numFmt w:val="bullet"/>
+      <w:lvlText w:val=""/>
+      <w:lvlJc w:val="left"/>
+      <w:pPr>
+        <w:ind w:left="7560" w:hanging="360"/>
+      </w:pPr>
+      <w:rPr>
+        <w:rFonts w:ascii="Wingdings" w:hAnsi="Wingdings" w:hint="default"/>
+      </w:rPr>
+    </w:lvl>
+  </w:abstractNum>
+  <w:abstractNum w:abstractNumId="15" w15:restartNumberingAfterBreak="0">
     <w:nsid w:val="4C273778"/>
     <w:multiLevelType w:val="hybridMultilevel"/>
     <w:tmpl w:val="8CDE9AEC"/>
@@ -3899,7 +5615,7 @@
       </w:pPr>
     </w:lvl>
   </w:abstractNum>
-  <w:abstractNum w:abstractNumId="11" w15:restartNumberingAfterBreak="0">
+  <w:abstractNum w:abstractNumId="16" w15:restartNumberingAfterBreak="0">
     <w:nsid w:val="4D8659A0"/>
     <w:multiLevelType w:val="hybridMultilevel"/>
     <w:tmpl w:val="8E2E1304"/>
@@ -4011,7 +5727,140 @@
       </w:rPr>
     </w:lvl>
   </w:abstractNum>
-  <w:abstractNum w:abstractNumId="12" w15:restartNumberingAfterBreak="0">
+  <w:abstractNum w:abstractNumId="17" w15:restartNumberingAfterBreak="0">
+    <w:nsid w:val="5E0B538F"/>
+    <w:multiLevelType w:val="singleLevel"/>
+    <w:tmpl w:val="5E0B538F"/>
+    <w:lvl w:ilvl="0">
+      <w:start w:val="1"/>
+      <w:numFmt w:val="bullet"/>
+      <w:lvlText w:val=""/>
+      <w:lvlJc w:val="left"/>
+      <w:pPr>
+        <w:tabs>
+          <w:tab w:val="left" w:pos="420"/>
+        </w:tabs>
+        <w:ind w:left="420" w:hanging="420"/>
+      </w:pPr>
+      <w:rPr>
+        <w:rFonts w:ascii="Wingdings" w:hAnsi="Wingdings" w:hint="default"/>
+      </w:rPr>
+    </w:lvl>
+  </w:abstractNum>
+  <w:abstractNum w:abstractNumId="18" w15:restartNumberingAfterBreak="0">
+    <w:nsid w:val="612C1D48"/>
+    <w:multiLevelType w:val="hybridMultilevel"/>
+    <w:tmpl w:val="1E18D5EC"/>
+    <w:lvl w:ilvl="0" w:tplc="04090001">
+      <w:start w:val="1"/>
+      <w:numFmt w:val="bullet"/>
+      <w:lvlText w:val=""/>
+      <w:lvlJc w:val="left"/>
+      <w:pPr>
+        <w:ind w:left="1590" w:hanging="360"/>
+      </w:pPr>
+      <w:rPr>
+        <w:rFonts w:ascii="Symbol" w:hAnsi="Symbol" w:hint="default"/>
+      </w:rPr>
+    </w:lvl>
+    <w:lvl w:ilvl="1" w:tplc="04090003">
+      <w:start w:val="1"/>
+      <w:numFmt w:val="bullet"/>
+      <w:lvlText w:val="o"/>
+      <w:lvlJc w:val="left"/>
+      <w:pPr>
+        <w:ind w:left="2310" w:hanging="360"/>
+      </w:pPr>
+      <w:rPr>
+        <w:rFonts w:ascii="Courier New" w:hAnsi="Courier New" w:cs="Courier New" w:hint="default"/>
+      </w:rPr>
+    </w:lvl>
+    <w:lvl w:ilvl="2" w:tplc="04090005" w:tentative="1">
+      <w:start w:val="1"/>
+      <w:numFmt w:val="bullet"/>
+      <w:lvlText w:val=""/>
+      <w:lvlJc w:val="left"/>
+      <w:pPr>
+        <w:ind w:left="3030" w:hanging="360"/>
+      </w:pPr>
+      <w:rPr>
+        <w:rFonts w:ascii="Wingdings" w:hAnsi="Wingdings" w:hint="default"/>
+      </w:rPr>
+    </w:lvl>
+    <w:lvl w:ilvl="3" w:tplc="04090001" w:tentative="1">
+      <w:start w:val="1"/>
+      <w:numFmt w:val="bullet"/>
+      <w:lvlText w:val=""/>
+      <w:lvlJc w:val="left"/>
+      <w:pPr>
+        <w:ind w:left="3750" w:hanging="360"/>
+      </w:pPr>
+      <w:rPr>
+        <w:rFonts w:ascii="Symbol" w:hAnsi="Symbol" w:hint="default"/>
+      </w:rPr>
+    </w:lvl>
+    <w:lvl w:ilvl="4" w:tplc="04090003" w:tentative="1">
+      <w:start w:val="1"/>
+      <w:numFmt w:val="bullet"/>
+      <w:lvlText w:val="o"/>
+      <w:lvlJc w:val="left"/>
+      <w:pPr>
+        <w:ind w:left="4470" w:hanging="360"/>
+      </w:pPr>
+      <w:rPr>
+        <w:rFonts w:ascii="Courier New" w:hAnsi="Courier New" w:cs="Courier New" w:hint="default"/>
+      </w:rPr>
+    </w:lvl>
+    <w:lvl w:ilvl="5" w:tplc="04090005" w:tentative="1">
+      <w:start w:val="1"/>
+      <w:numFmt w:val="bullet"/>
+      <w:lvlText w:val=""/>
+      <w:lvlJc w:val="left"/>
+      <w:pPr>
+        <w:ind w:left="5190" w:hanging="360"/>
+      </w:pPr>
+      <w:rPr>
+        <w:rFonts w:ascii="Wingdings" w:hAnsi="Wingdings" w:hint="default"/>
+      </w:rPr>
+    </w:lvl>
+    <w:lvl w:ilvl="6" w:tplc="04090001" w:tentative="1">
+      <w:start w:val="1"/>
+      <w:numFmt w:val="bullet"/>
+      <w:lvlText w:val=""/>
+      <w:lvlJc w:val="left"/>
+      <w:pPr>
+        <w:ind w:left="5910" w:hanging="360"/>
+      </w:pPr>
+      <w:rPr>
+        <w:rFonts w:ascii="Symbol" w:hAnsi="Symbol" w:hint="default"/>
+      </w:rPr>
+    </w:lvl>
+    <w:lvl w:ilvl="7" w:tplc="04090003" w:tentative="1">
+      <w:start w:val="1"/>
+      <w:numFmt w:val="bullet"/>
+      <w:lvlText w:val="o"/>
+      <w:lvlJc w:val="left"/>
+      <w:pPr>
+        <w:ind w:left="6630" w:hanging="360"/>
+      </w:pPr>
+      <w:rPr>
+        <w:rFonts w:ascii="Courier New" w:hAnsi="Courier New" w:cs="Courier New" w:hint="default"/>
+      </w:rPr>
+    </w:lvl>
+    <w:lvl w:ilvl="8" w:tplc="04090005" w:tentative="1">
+      <w:start w:val="1"/>
+      <w:numFmt w:val="bullet"/>
+      <w:lvlText w:val=""/>
+      <w:lvlJc w:val="left"/>
+      <w:pPr>
+        <w:ind w:left="7350" w:hanging="360"/>
+      </w:pPr>
+      <w:rPr>
+        <w:rFonts w:ascii="Wingdings" w:hAnsi="Wingdings" w:hint="default"/>
+      </w:rPr>
+    </w:lvl>
+  </w:abstractNum>
+  <w:abstractNum w:abstractNumId="19" w15:restartNumberingAfterBreak="0">
     <w:nsid w:val="62231BD1"/>
     <w:multiLevelType w:val="hybridMultilevel"/>
     <w:tmpl w:val="FD96F068"/>
@@ -4124,7 +5973,7 @@
       </w:rPr>
     </w:lvl>
   </w:abstractNum>
-  <w:abstractNum w:abstractNumId="13" w15:restartNumberingAfterBreak="0">
+  <w:abstractNum w:abstractNumId="20" w15:restartNumberingAfterBreak="0">
     <w:nsid w:val="62EE0774"/>
     <w:multiLevelType w:val="hybridMultilevel"/>
     <w:tmpl w:val="4976CBE8"/>
@@ -4237,7 +6086,120 @@
       </w:rPr>
     </w:lvl>
   </w:abstractNum>
-  <w:abstractNum w:abstractNumId="14" w15:restartNumberingAfterBreak="0">
+  <w:abstractNum w:abstractNumId="21" w15:restartNumberingAfterBreak="0">
+    <w:nsid w:val="67173CAE"/>
+    <w:multiLevelType w:val="hybridMultilevel"/>
+    <w:tmpl w:val="22488B26"/>
+    <w:lvl w:ilvl="0" w:tplc="0409000F">
+      <w:start w:val="1"/>
+      <w:numFmt w:val="decimal"/>
+      <w:lvlText w:val="%1."/>
+      <w:lvlJc w:val="left"/>
+      <w:pPr>
+        <w:ind w:left="1800" w:hanging="360"/>
+      </w:pPr>
+      <w:rPr>
+        <w:rFonts w:hint="default"/>
+      </w:rPr>
+    </w:lvl>
+    <w:lvl w:ilvl="1" w:tplc="04090003" w:tentative="1">
+      <w:start w:val="1"/>
+      <w:numFmt w:val="bullet"/>
+      <w:lvlText w:val="o"/>
+      <w:lvlJc w:val="left"/>
+      <w:pPr>
+        <w:ind w:left="2520" w:hanging="360"/>
+      </w:pPr>
+      <w:rPr>
+        <w:rFonts w:ascii="Courier New" w:hAnsi="Courier New" w:cs="Courier New" w:hint="default"/>
+      </w:rPr>
+    </w:lvl>
+    <w:lvl w:ilvl="2" w:tplc="04090005" w:tentative="1">
+      <w:start w:val="1"/>
+      <w:numFmt w:val="bullet"/>
+      <w:lvlText w:val=""/>
+      <w:lvlJc w:val="left"/>
+      <w:pPr>
+        <w:ind w:left="3240" w:hanging="360"/>
+      </w:pPr>
+      <w:rPr>
+        <w:rFonts w:ascii="Wingdings" w:hAnsi="Wingdings" w:hint="default"/>
+      </w:rPr>
+    </w:lvl>
+    <w:lvl w:ilvl="3" w:tplc="04090001" w:tentative="1">
+      <w:start w:val="1"/>
+      <w:numFmt w:val="bullet"/>
+      <w:lvlText w:val=""/>
+      <w:lvlJc w:val="left"/>
+      <w:pPr>
+        <w:ind w:left="3960" w:hanging="360"/>
+      </w:pPr>
+      <w:rPr>
+        <w:rFonts w:ascii="Symbol" w:hAnsi="Symbol" w:hint="default"/>
+      </w:rPr>
+    </w:lvl>
+    <w:lvl w:ilvl="4" w:tplc="04090003" w:tentative="1">
+      <w:start w:val="1"/>
+      <w:numFmt w:val="bullet"/>
+      <w:lvlText w:val="o"/>
+      <w:lvlJc w:val="left"/>
+      <w:pPr>
+        <w:ind w:left="4680" w:hanging="360"/>
+      </w:pPr>
+      <w:rPr>
+        <w:rFonts w:ascii="Courier New" w:hAnsi="Courier New" w:cs="Courier New" w:hint="default"/>
+      </w:rPr>
+    </w:lvl>
+    <w:lvl w:ilvl="5" w:tplc="04090005" w:tentative="1">
+      <w:start w:val="1"/>
+      <w:numFmt w:val="bullet"/>
+      <w:lvlText w:val=""/>
+      <w:lvlJc w:val="left"/>
+      <w:pPr>
+        <w:ind w:left="5400" w:hanging="360"/>
+      </w:pPr>
+      <w:rPr>
+        <w:rFonts w:ascii="Wingdings" w:hAnsi="Wingdings" w:hint="default"/>
+      </w:rPr>
+    </w:lvl>
+    <w:lvl w:ilvl="6" w:tplc="04090001" w:tentative="1">
+      <w:start w:val="1"/>
+      <w:numFmt w:val="bullet"/>
+      <w:lvlText w:val=""/>
+      <w:lvlJc w:val="left"/>
+      <w:pPr>
+        <w:ind w:left="6120" w:hanging="360"/>
+      </w:pPr>
+      <w:rPr>
+        <w:rFonts w:ascii="Symbol" w:hAnsi="Symbol" w:hint="default"/>
+      </w:rPr>
+    </w:lvl>
+    <w:lvl w:ilvl="7" w:tplc="04090003" w:tentative="1">
+      <w:start w:val="1"/>
+      <w:numFmt w:val="bullet"/>
+      <w:lvlText w:val="o"/>
+      <w:lvlJc w:val="left"/>
+      <w:pPr>
+        <w:ind w:left="6840" w:hanging="360"/>
+      </w:pPr>
+      <w:rPr>
+        <w:rFonts w:ascii="Courier New" w:hAnsi="Courier New" w:cs="Courier New" w:hint="default"/>
+      </w:rPr>
+    </w:lvl>
+    <w:lvl w:ilvl="8" w:tplc="04090005" w:tentative="1">
+      <w:start w:val="1"/>
+      <w:numFmt w:val="bullet"/>
+      <w:lvlText w:val=""/>
+      <w:lvlJc w:val="left"/>
+      <w:pPr>
+        <w:ind w:left="7560" w:hanging="360"/>
+      </w:pPr>
+      <w:rPr>
+        <w:rFonts w:ascii="Wingdings" w:hAnsi="Wingdings" w:hint="default"/>
+      </w:rPr>
+    </w:lvl>
+  </w:abstractNum>
+  <w:abstractNum w:abstractNumId="22" w15:restartNumberingAfterBreak="0">
     <w:nsid w:val="6BCA67B4"/>
     <w:multiLevelType w:val="hybridMultilevel"/>
     <w:tmpl w:val="3DE8465E"/>
@@ -4326,7 +6288,120 @@
       </w:pPr>
     </w:lvl>
   </w:abstractNum>
-  <w:abstractNum w:abstractNumId="15" w15:restartNumberingAfterBreak="0">
+  <w:abstractNum w:abstractNumId="23" w15:restartNumberingAfterBreak="0">
+    <w:nsid w:val="714657E3"/>
+    <w:multiLevelType w:val="hybridMultilevel"/>
+    <w:tmpl w:val="DEAE7428"/>
+    <w:lvl w:ilvl="0" w:tplc="04090001">
+      <w:start w:val="1"/>
+      <w:numFmt w:val="bullet"/>
+      <w:lvlText w:val=""/>
+      <w:lvlJc w:val="left"/>
+      <w:pPr>
+        <w:ind w:left="1230" w:hanging="360"/>
+      </w:pPr>
+      <w:rPr>
+        <w:rFonts w:ascii="Symbol" w:hAnsi="Symbol" w:hint="default"/>
+      </w:rPr>
+    </w:lvl>
+    <w:lvl w:ilvl="1" w:tplc="04090003">
+      <w:start w:val="1"/>
+      <w:numFmt w:val="bullet"/>
+      <w:lvlText w:val="o"/>
+      <w:lvlJc w:val="left"/>
+      <w:pPr>
+        <w:ind w:left="1950" w:hanging="360"/>
+      </w:pPr>
+      <w:rPr>
+        <w:rFonts w:ascii="Courier New" w:hAnsi="Courier New" w:cs="Courier New" w:hint="default"/>
+      </w:rPr>
+    </w:lvl>
+    <w:lvl w:ilvl="2" w:tplc="04090005" w:tentative="1">
+      <w:start w:val="1"/>
+      <w:numFmt w:val="bullet"/>
+      <w:lvlText w:val=""/>
+      <w:lvlJc w:val="left"/>
+      <w:pPr>
+        <w:ind w:left="2670" w:hanging="360"/>
+      </w:pPr>
+      <w:rPr>
+        <w:rFonts w:ascii="Wingdings" w:hAnsi="Wingdings" w:hint="default"/>
+      </w:rPr>
+    </w:lvl>
+    <w:lvl w:ilvl="3" w:tplc="04090001" w:tentative="1">
+      <w:start w:val="1"/>
+      <w:numFmt w:val="bullet"/>
+      <w:lvlText w:val=""/>
+      <w:lvlJc w:val="left"/>
+      <w:pPr>
+        <w:ind w:left="3390" w:hanging="360"/>
+      </w:pPr>
+      <w:rPr>
+        <w:rFonts w:ascii="Symbol" w:hAnsi="Symbol" w:hint="default"/>
+      </w:rPr>
+    </w:lvl>
+    <w:lvl w:ilvl="4" w:tplc="04090003" w:tentative="1">
+      <w:start w:val="1"/>
+      <w:numFmt w:val="bullet"/>
+      <w:lvlText w:val="o"/>
+      <w:lvlJc w:val="left"/>
+      <w:pPr>
+        <w:ind w:left="4110" w:hanging="360"/>
+      </w:pPr>
+      <w:rPr>
+        <w:rFonts w:ascii="Courier New" w:hAnsi="Courier New" w:cs="Courier New" w:hint="default"/>
+      </w:rPr>
+    </w:lvl>
+    <w:lvl w:ilvl="5" w:tplc="04090005" w:tentative="1">
+      <w:start w:val="1"/>
+      <w:numFmt w:val="bullet"/>
+      <w:lvlText w:val=""/>
+      <w:lvlJc w:val="left"/>
+      <w:pPr>
+        <w:ind w:left="4830" w:hanging="360"/>
+      </w:pPr>
+      <w:rPr>
+        <w:rFonts w:ascii="Wingdings" w:hAnsi="Wingdings" w:hint="default"/>
+      </w:rPr>
+    </w:lvl>
+    <w:lvl w:ilvl="6" w:tplc="04090001" w:tentative="1">
+      <w:start w:val="1"/>
+      <w:numFmt w:val="bullet"/>
+      <w:lvlText w:val=""/>
+      <w:lvlJc w:val="left"/>
+      <w:pPr>
+        <w:ind w:left="5550" w:hanging="360"/>
+      </w:pPr>
+      <w:rPr>
+        <w:rFonts w:ascii="Symbol" w:hAnsi="Symbol" w:hint="default"/>
+      </w:rPr>
+    </w:lvl>
+    <w:lvl w:ilvl="7" w:tplc="04090003" w:tentative="1">
+      <w:start w:val="1"/>
+      <w:numFmt w:val="bullet"/>
+      <w:lvlText w:val="o"/>
+      <w:lvlJc w:val="left"/>
+      <w:pPr>
+        <w:ind w:left="6270" w:hanging="360"/>
+      </w:pPr>
+      <w:rPr>
+        <w:rFonts w:ascii="Courier New" w:hAnsi="Courier New" w:cs="Courier New" w:hint="default"/>
+      </w:rPr>
+    </w:lvl>
+    <w:lvl w:ilvl="8" w:tplc="04090005" w:tentative="1">
+      <w:start w:val="1"/>
+      <w:numFmt w:val="bullet"/>
+      <w:lvlText w:val=""/>
+      <w:lvlJc w:val="left"/>
+      <w:pPr>
+        <w:ind w:left="6990" w:hanging="360"/>
+      </w:pPr>
+      <w:rPr>
+        <w:rFonts w:ascii="Wingdings" w:hAnsi="Wingdings" w:hint="default"/>
+      </w:rPr>
+    </w:lvl>
+  </w:abstractNum>
+  <w:abstractNum w:abstractNumId="24" w15:restartNumberingAfterBreak="0">
     <w:nsid w:val="7CA34B2A"/>
     <w:multiLevelType w:val="hybridMultilevel"/>
     <w:tmpl w:val="C226D27E"/>
@@ -4415,7 +6490,7 @@
       </w:pPr>
     </w:lvl>
   </w:abstractNum>
-  <w:abstractNum w:abstractNumId="16" w15:restartNumberingAfterBreak="0">
+  <w:abstractNum w:abstractNumId="25" w15:restartNumberingAfterBreak="0">
     <w:nsid w:val="7E1F3608"/>
     <w:multiLevelType w:val="hybridMultilevel"/>
     <w:tmpl w:val="0EE81962"/>
@@ -4529,43 +6604,43 @@
     </w:lvl>
   </w:abstractNum>
   <w:num w:numId="1">
-    <w:abstractNumId w:val="9"/>
+    <w:abstractNumId w:val="10"/>
   </w:num>
   <w:num w:numId="2">
     <w:abstractNumId w:val="5"/>
   </w:num>
   <w:num w:numId="3">
-    <w:abstractNumId w:val="7"/>
+    <w:abstractNumId w:val="8"/>
   </w:num>
   <w:num w:numId="4">
-    <w:abstractNumId w:val="10"/>
+    <w:abstractNumId w:val="15"/>
   </w:num>
   <w:num w:numId="5">
-    <w:abstractNumId w:val="15"/>
+    <w:abstractNumId w:val="24"/>
   </w:num>
   <w:num w:numId="6">
-    <w:abstractNumId w:val="12"/>
+    <w:abstractNumId w:val="19"/>
   </w:num>
   <w:num w:numId="7">
     <w:abstractNumId w:val="2"/>
   </w:num>
   <w:num w:numId="8">
-    <w:abstractNumId w:val="6"/>
+    <w:abstractNumId w:val="7"/>
   </w:num>
   <w:num w:numId="9">
-    <w:abstractNumId w:val="16"/>
+    <w:abstractNumId w:val="25"/>
   </w:num>
   <w:num w:numId="10">
     <w:abstractNumId w:val="3"/>
   </w:num>
   <w:num w:numId="11">
-    <w:abstractNumId w:val="13"/>
+    <w:abstractNumId w:val="20"/>
   </w:num>
   <w:num w:numId="12">
-    <w:abstractNumId w:val="11"/>
+    <w:abstractNumId w:val="16"/>
   </w:num>
   <w:num w:numId="13">
-    <w:abstractNumId w:val="8"/>
+    <w:abstractNumId w:val="9"/>
   </w:num>
   <w:num w:numId="14">
     <w:abstractNumId w:val="0"/>
@@ -4574,10 +6649,46 @@
     <w:abstractNumId w:val="4"/>
   </w:num>
   <w:num w:numId="16">
-    <w:abstractNumId w:val="14"/>
+    <w:abstractNumId w:val="22"/>
   </w:num>
   <w:num w:numId="17">
     <w:abstractNumId w:val="1"/>
+  </w:num>
+  <w:num w:numId="18">
+    <w:abstractNumId w:val="11"/>
+  </w:num>
+  <w:num w:numId="19">
+    <w:abstractNumId w:val="6"/>
+  </w:num>
+  <w:num w:numId="20">
+    <w:abstractNumId w:val="17"/>
+  </w:num>
+  <w:num w:numId="21">
+    <w:abstractNumId w:val="18"/>
+  </w:num>
+  <w:num w:numId="22">
+    <w:abstractNumId w:val="14"/>
+  </w:num>
+  <w:num w:numId="23">
+    <w:abstractNumId w:val="13"/>
+  </w:num>
+  <w:num w:numId="24">
+    <w:abstractNumId w:val="21"/>
+  </w:num>
+  <w:num w:numId="25">
+    <w:abstractNumId w:val="23"/>
+  </w:num>
+  <w:num w:numId="26">
+    <w:abstractNumId w:val="12"/>
+    <w:lvlOverride w:ilvl="0"/>
+    <w:lvlOverride w:ilvl="1"/>
+    <w:lvlOverride w:ilvl="2"/>
+    <w:lvlOverride w:ilvl="3"/>
+    <w:lvlOverride w:ilvl="4"/>
+    <w:lvlOverride w:ilvl="5"/>
+    <w:lvlOverride w:ilvl="6"/>
+    <w:lvlOverride w:ilvl="7"/>
+    <w:lvlOverride w:ilvl="8"/>
   </w:num>
 </w:numbering>
 </file>
@@ -5556,7 +7667,7 @@
 </file>
 
 <file path=customXml/itemProps2.xml><?xml version="1.0" encoding="utf-8"?>
-<ds:datastoreItem xmlns:ds="http://schemas.openxmlformats.org/officeDocument/2006/customXml" ds:itemID="{21C640F5-0EAE-4DA6-91CF-DA99B8F79226}">
+<ds:datastoreItem xmlns:ds="http://schemas.openxmlformats.org/officeDocument/2006/customXml" ds:itemID="{D185159B-7370-40FA-B40C-08C435F37D86}">
   <ds:schemaRefs>
     <ds:schemaRef ds:uri="http://schemas.openxmlformats.org/officeDocument/2006/bibliography"/>
   </ds:schemaRefs>

</xml_diff>